<commit_message>
Step 3: Cross-compatible version
</commit_message>
<xml_diff>
--- a/models/microDemProj/ChangeLog.docx
+++ b/models/microDemProj/ChangeLog.docx
@@ -4,13 +4,8 @@
   <w:body>
     <w:p>
       <w:r>
-        <w:t xml:space="preserve">Step 1: Prepare copy of </w:t>
-      </w:r>
-      <w:proofErr w:type="spellStart"/>
-      <w:r>
-        <w:t>NewTimeBased</w:t>
-      </w:r>
-      <w:proofErr w:type="spellEnd"/>
+        <w:t>Step 1: Prepare copy of NewTimeBased</w:t>
+      </w:r>
     </w:p>
     <w:p>
       <w:pPr>
@@ -21,21 +16,8 @@
         </w:numPr>
       </w:pPr>
       <w:r>
-        <w:t xml:space="preserve">Copy </w:t>
-      </w:r>
-      <w:proofErr w:type="spellStart"/>
-      <w:r>
-        <w:t>NewTimeBased</w:t>
-      </w:r>
-      <w:proofErr w:type="spellEnd"/>
-      <w:r>
-        <w:t xml:space="preserve"> with folder name </w:t>
-      </w:r>
-      <w:proofErr w:type="spellStart"/>
-      <w:r>
-        <w:t>microDemProj</w:t>
-      </w:r>
-      <w:proofErr w:type="spellEnd"/>
+        <w:t>Copy NewTimeBased with folder name microDemProj</w:t>
+      </w:r>
     </w:p>
     <w:p>
       <w:pPr>
@@ -63,13 +45,10 @@
     </w:p>
     <w:p>
       <w:r>
-        <w:t>Step 2: Modgen</w:t>
-      </w:r>
-      <w:r>
-        <w:t>-only</w:t>
-      </w:r>
-      <w:r>
-        <w:t xml:space="preserve"> version</w:t>
+        <w:t>Step 2: Modgen version</w:t>
+      </w:r>
+      <w:r>
+        <w:t xml:space="preserve"> using microdata_csv and simulation framework code</w:t>
       </w:r>
     </w:p>
     <w:p>
@@ -81,45 +60,16 @@
         </w:numPr>
       </w:pPr>
       <w:r>
-        <w:t>Copy all original .</w:t>
-      </w:r>
-      <w:proofErr w:type="spellStart"/>
-      <w:r>
-        <w:t>mpp</w:t>
-      </w:r>
-      <w:proofErr w:type="spellEnd"/>
-      <w:r>
-        <w:t xml:space="preserve"> </w:t>
+        <w:t xml:space="preserve">Copy all original .mpp </w:t>
       </w:r>
       <w:r>
         <w:t xml:space="preserve">source </w:t>
       </w:r>
       <w:r>
-        <w:t xml:space="preserve">files from </w:t>
-      </w:r>
-      <w:proofErr w:type="spellStart"/>
-      <w:r>
-        <w:t>microDemProj</w:t>
-      </w:r>
-      <w:proofErr w:type="spellEnd"/>
-      <w:r>
-        <w:t xml:space="preserve"> (replaces </w:t>
-      </w:r>
-      <w:proofErr w:type="spellStart"/>
-      <w:r>
-        <w:t>PersonCore.mpp</w:t>
-      </w:r>
-      <w:proofErr w:type="spellEnd"/>
-      <w:r>
-        <w:t xml:space="preserve"> and </w:t>
-      </w:r>
-      <w:proofErr w:type="spellStart"/>
-      <w:r>
-        <w:t>TickerCore.mpp</w:t>
-      </w:r>
-      <w:proofErr w:type="spellEnd"/>
-      <w:r>
-        <w:t>)</w:t>
+        <w:t>files from microDemProj</w:t>
+      </w:r>
+      <w:r>
+        <w:t xml:space="preserve"> (replaces PersonCore.mpp and TickerCore.mpp)</w:t>
       </w:r>
     </w:p>
     <w:p>
@@ -143,23 +93,7 @@
         </w:numPr>
       </w:pPr>
       <w:r>
-        <w:t xml:space="preserve">Incorporate model-specific core functionality from </w:t>
-      </w:r>
-      <w:proofErr w:type="spellStart"/>
-      <w:r>
-        <w:t>microDemProj.mpp</w:t>
-      </w:r>
-      <w:proofErr w:type="spellEnd"/>
-      <w:r>
-        <w:t xml:space="preserve"> into </w:t>
-      </w:r>
-      <w:proofErr w:type="spellStart"/>
-      <w:r>
-        <w:t>model.mpp</w:t>
-      </w:r>
-      <w:proofErr w:type="spellEnd"/>
-      <w:r>
-        <w:t>.</w:t>
+        <w:t>Incorporate model-specific core functionality from microDemProj.mpp into model.mpp.</w:t>
       </w:r>
     </w:p>
     <w:p>
@@ -171,29 +105,8 @@
         </w:numPr>
       </w:pPr>
       <w:r>
-        <w:t>Add #include omc/</w:t>
-      </w:r>
-      <w:proofErr w:type="spellStart"/>
-      <w:r>
-        <w:t>microdata_csv.</w:t>
-      </w:r>
-      <w:proofErr w:type="gramStart"/>
-      <w:r>
-        <w:t>h</w:t>
-      </w:r>
-      <w:proofErr w:type="spellEnd"/>
-      <w:r>
-        <w:t xml:space="preserve">  to</w:t>
-      </w:r>
-      <w:proofErr w:type="gramEnd"/>
-      <w:r>
-        <w:t xml:space="preserve"> </w:t>
-      </w:r>
-      <w:proofErr w:type="spellStart"/>
-      <w:r>
-        <w:t>custom_early.h</w:t>
-      </w:r>
-      <w:proofErr w:type="spellEnd"/>
+        <w:t>Add #include omc/microdata_csv.h  to custom_early.h</w:t>
+      </w:r>
     </w:p>
     <w:p>
       <w:pPr>
@@ -216,13 +129,8 @@
         </w:numPr>
       </w:pPr>
       <w:r>
-        <w:t xml:space="preserve">Remove </w:t>
-      </w:r>
-      <w:proofErr w:type="spellStart"/>
-      <w:r>
-        <w:t>microDemProj.mpp</w:t>
-      </w:r>
-      <w:proofErr w:type="spellEnd"/>
+        <w:t>Remove microDemProj.mpp</w:t>
+      </w:r>
     </w:p>
     <w:p>
       <w:pPr>
@@ -233,13 +141,8 @@
         </w:numPr>
       </w:pPr>
       <w:r>
-        <w:t xml:space="preserve">Remove </w:t>
-      </w:r>
-      <w:proofErr w:type="spellStart"/>
-      <w:r>
-        <w:t>MicroInput.mpp</w:t>
-      </w:r>
-      <w:proofErr w:type="spellEnd"/>
+        <w:t>Remove MicroInput.mpp</w:t>
+      </w:r>
     </w:p>
     <w:p>
       <w:pPr>
@@ -250,21 +153,8 @@
         </w:numPr>
       </w:pPr>
       <w:r>
-        <w:t xml:space="preserve">Move file open and close from </w:t>
-      </w:r>
-      <w:proofErr w:type="spellStart"/>
-      <w:r>
-        <w:t>MicroOutput.mpp</w:t>
-      </w:r>
-      <w:proofErr w:type="spellEnd"/>
-      <w:r>
-        <w:t xml:space="preserve"> to </w:t>
-      </w:r>
-      <w:proofErr w:type="spellStart"/>
-      <w:r>
-        <w:t>model.mpp</w:t>
-      </w:r>
-      <w:proofErr w:type="spellEnd"/>
+        <w:t>Move file open and close from MicroOutput.mpp to model.mpp</w:t>
+      </w:r>
     </w:p>
     <w:p>
       <w:pPr>
@@ -289,16 +179,17 @@
       </w:r>
       <w:r>
         <w:br/>
-        <w:t xml:space="preserve">Enter scenario ‘properties’ as parameters in </w:t>
-      </w:r>
-      <w:proofErr w:type="spellStart"/>
-      <w:r>
-        <w:t>Framework.odat</w:t>
-      </w:r>
-      <w:proofErr w:type="spellEnd"/>
+        <w:t>Enter scenario ‘properties’ as parameters in Framework.odat</w:t>
+      </w:r>
       <w:r>
         <w:br/>
-        <w:t>Reduced pop size to 10,000 for more rapid version testing</w:t>
+        <w:t xml:space="preserve">Reduced pop size to 10,000 for more rapid </w:t>
+      </w:r>
+      <w:r>
+        <w:t xml:space="preserve">comparison </w:t>
+      </w:r>
+      <w:r>
+        <w:t>testing</w:t>
       </w:r>
     </w:p>
     <w:p>
@@ -317,6 +208,51 @@
       <w:r>
         <w:t>Add function calls to manage entity lifecycle (in Start, Finish)</w:t>
       </w:r>
+      <w:r>
+        <w:t>:</w:t>
+      </w:r>
+      <w:r>
+        <w:br/>
+      </w:r>
+      <w:r>
+        <w:rPr>
+          <w:rFonts w:ascii="Consolas" w:hAnsi="Consolas" w:cs="Consolas"/>
+          <w:color w:val="000000"/>
+          <w:sz w:val="19"/>
+          <w:szCs w:val="19"/>
+          <w:highlight w:val="white"/>
+        </w:rPr>
+        <w:t>initialize_attributes</w:t>
+      </w:r>
+      <w:r>
+        <w:t xml:space="preserve">, </w:t>
+      </w:r>
+      <w:r>
+        <w:rPr>
+          <w:rFonts w:ascii="Consolas" w:hAnsi="Consolas" w:cs="Consolas"/>
+          <w:color w:val="000000"/>
+          <w:sz w:val="19"/>
+          <w:szCs w:val="19"/>
+          <w:highlight w:val="white"/>
+        </w:rPr>
+        <w:t>enter_simulation</w:t>
+      </w:r>
+      <w:r>
+        <w:t xml:space="preserve">, </w:t>
+      </w:r>
+      <w:r>
+        <w:rPr>
+          <w:rFonts w:ascii="Consolas" w:hAnsi="Consolas" w:cs="Consolas"/>
+          <w:color w:val="000000"/>
+          <w:sz w:val="19"/>
+          <w:szCs w:val="19"/>
+          <w:highlight w:val="white"/>
+        </w:rPr>
+        <w:t>exit_simulation</w:t>
+      </w:r>
+      <w:r>
+        <w:t>.</w:t>
+      </w:r>
     </w:p>
     <w:p>
       <w:pPr>
@@ -326,6 +262,119 @@
           <w:numId w:val="3"/>
         </w:numPr>
       </w:pPr>
+      <w:r>
+        <w:t>Change declarations ‘Person *’ to ‘auto’ wh</w:t>
+      </w:r>
+      <w:r>
+        <w:t>ere C++ compiler gives an error like “cannot convert link&lt;E&gt; to Person *”</w:t>
+      </w:r>
+    </w:p>
+    <w:p>
+      <w:pPr>
+        <w:pStyle w:val="ListParagraph"/>
+        <w:numPr>
+          <w:ilvl w:val="0"/>
+          <w:numId w:val="3"/>
+        </w:numPr>
+      </w:pPr>
+      <w:r>
+        <w:t>Insert casts</w:t>
+      </w:r>
+      <w:r>
+        <w:t>, COERCE,</w:t>
+      </w:r>
+      <w:r>
+        <w:t xml:space="preserve"> where C++ compiler gives error (1 location):</w:t>
+      </w:r>
+      <w:r>
+        <w:br/>
+      </w:r>
+      <w:r>
+        <w:rPr>
+          <w:rFonts w:ascii="Consolas" w:hAnsi="Consolas" w:cs="Consolas"/>
+          <w:color w:val="000000"/>
+          <w:sz w:val="19"/>
+          <w:szCs w:val="19"/>
+          <w:highlight w:val="white"/>
+        </w:rPr>
+        <w:t>AGE_RANGE</w:t>
+      </w:r>
+      <w:r>
+        <w:rPr>
+          <w:rFonts w:ascii="Consolas" w:hAnsi="Consolas" w:cs="Consolas"/>
+          <w:color w:val="000000"/>
+          <w:sz w:val="19"/>
+          <w:szCs w:val="19"/>
+          <w:highlight w:val="white"/>
+        </w:rPr>
+        <w:t xml:space="preserve"> </w:t>
+      </w:r>
+      <w:r>
+        <w:rPr>
+          <w:rFonts w:ascii="Consolas" w:hAnsi="Consolas" w:cs="Consolas"/>
+          <w:color w:val="000000"/>
+          <w:sz w:val="19"/>
+          <w:szCs w:val="19"/>
+          <w:highlight w:val="white"/>
+        </w:rPr>
+        <w:t xml:space="preserve">integer_age = </w:t>
+      </w:r>
+      <w:r>
+        <w:rPr>
+          <w:rFonts w:ascii="Consolas" w:hAnsi="Consolas" w:cs="Consolas"/>
+          <w:color w:val="000000"/>
+          <w:sz w:val="19"/>
+          <w:szCs w:val="19"/>
+          <w:highlight w:val="white"/>
+        </w:rPr>
+        <w:t>COERCE(AGE_RANGE,s</w:t>
+      </w:r>
+      <w:r>
+        <w:rPr>
+          <w:rFonts w:ascii="Consolas" w:hAnsi="Consolas" w:cs="Consolas"/>
+          <w:color w:val="000000"/>
+          <w:sz w:val="19"/>
+          <w:szCs w:val="19"/>
+          <w:highlight w:val="white"/>
+        </w:rPr>
+        <w:t>elf_scheduling_int(age))</w:t>
+      </w:r>
+      <w:r>
+        <w:rPr>
+          <w:rFonts w:ascii="Consolas" w:hAnsi="Consolas" w:cs="Consolas"/>
+          <w:color w:val="000000"/>
+          <w:sz w:val="19"/>
+          <w:szCs w:val="19"/>
+        </w:rPr>
+        <w:t>)</w:t>
+      </w:r>
+    </w:p>
+    <w:p>
+      <w:pPr>
+        <w:pStyle w:val="ListParagraph"/>
+        <w:numPr>
+          <w:ilvl w:val="0"/>
+          <w:numId w:val="3"/>
+        </w:numPr>
+      </w:pPr>
+      <w:r>
+        <w:t xml:space="preserve">Temporary do-nothing versions of </w:t>
+      </w:r>
+      <w:r>
+        <w:t>Set_actor_weight, Set_actor_subsmaple_weight</w:t>
+      </w:r>
+    </w:p>
+    <w:p>
+      <w:pPr>
+        <w:pStyle w:val="ListParagraph"/>
+        <w:numPr>
+          <w:ilvl w:val="0"/>
+          <w:numId w:val="3"/>
+        </w:numPr>
+      </w:pPr>
+      <w:r>
+        <w:t>Temporary population scaling in ompp_framework.ompp for the model.</w:t>
+      </w:r>
       <w:bookmarkStart w:id="0" w:name="_GoBack"/>
       <w:bookmarkEnd w:id="0"/>
     </w:p>

</xml_diff>